<commit_message>
corrected report and class diagram
</commit_message>
<xml_diff>
--- a/Reports/Lab7-10(poprawione).docx
+++ b/Reports/Lab7-10(poprawione).docx
@@ -64,8 +64,25 @@
               <w:jc w:val="right"/>
             </w:pPr>
             <w:r>
-              <w:t>Wrocław 21.12.2017</w:t>
+              <w:t xml:space="preserve">Wrocław </w:t>
             </w:r>
+            <w:r>
+              <w:t>03</w:t>
+            </w:r>
+            <w:r>
+              <w:t>.</w:t>
+            </w:r>
+            <w:r>
+              <w:t>01</w:t>
+            </w:r>
+            <w:r>
+              <w:t>.201</w:t>
+            </w:r>
+            <w:r>
+              <w:t>8</w:t>
+            </w:r>
+            <w:bookmarkStart w:id="0" w:name="_GoBack"/>
+            <w:bookmarkEnd w:id="0"/>
           </w:p>
         </w:tc>
       </w:tr>
@@ -293,76 +310,29 @@
       </w:pPr>
       <w:r>
         <w:rPr>
-          <w:b/>
+          <w:noProof/>
         </w:rPr>
         <w:lastRenderedPageBreak/>
-        <w:t>Diagram</w:t>
-      </w:r>
-      <w:r>
-        <w:t xml:space="preserve"> </w:t>
-      </w:r>
-      <w:r>
-        <w:rPr>
-          <w:b/>
-        </w:rPr>
-        <w:t>klas</w:t>
-      </w:r>
-    </w:p>
-    <w:p>
-      <w:pPr>
-        <w:pStyle w:val="Akapitzlist"/>
-      </w:pPr>
-    </w:p>
-    <w:p>
-      <w:pPr>
-        <w:pStyle w:val="Akapitzlist"/>
-      </w:pPr>
-    </w:p>
-    <w:p>
-      <w:pPr>
-        <w:pStyle w:val="Akapitzlist"/>
-      </w:pPr>
-    </w:p>
-    <w:p>
-      <w:pPr>
-        <w:pStyle w:val="Akapitzlist"/>
-      </w:pPr>
-    </w:p>
-    <w:p>
-      <w:pPr>
-        <w:pStyle w:val="Akapitzlist"/>
-      </w:pPr>
-    </w:p>
-    <w:p>
-      <w:pPr>
-        <w:pStyle w:val="Akapitzlist"/>
-      </w:pPr>
-    </w:p>
-    <w:p>
-      <w:pPr>
-        <w:pStyle w:val="Akapitzlist"/>
-      </w:pPr>
-    </w:p>
-    <w:p>
-      <w:pPr>
-        <w:pStyle w:val="Akapitzlist"/>
-      </w:pPr>
-      <w:r>
-        <w:rPr>
-          <w:noProof/>
-        </w:rPr>
         <w:drawing>
-          <wp:anchor distT="0" distB="0" distL="114300" distR="114300" simplePos="0" relativeHeight="251658240" behindDoc="1" locked="0" layoutInCell="1" allowOverlap="1" wp14:anchorId="46660DBA">
+          <wp:anchor distT="0" distB="0" distL="114300" distR="114300" simplePos="0" relativeHeight="251671552" behindDoc="1" locked="0" layoutInCell="1" allowOverlap="1" wp14:anchorId="176AB9BE">
             <wp:simplePos x="0" y="0"/>
-            <wp:positionH relativeFrom="margin">
-              <wp:align>center</wp:align>
+            <wp:positionH relativeFrom="page">
+              <wp:align>left</wp:align>
             </wp:positionH>
             <wp:positionV relativeFrom="paragraph">
-              <wp:posOffset>246380</wp:posOffset>
+              <wp:posOffset>821055</wp:posOffset>
             </wp:positionV>
-            <wp:extent cx="10036175" cy="7010400"/>
-            <wp:effectExtent l="7938" t="0" r="0" b="0"/>
-            <wp:wrapNone/>
+            <wp:extent cx="8601710" cy="7520940"/>
+            <wp:effectExtent l="6985" t="0" r="0" b="0"/>
+            <wp:wrapTight wrapText="bothSides">
+              <wp:wrapPolygon edited="0">
+                <wp:start x="18" y="21620"/>
+                <wp:lineTo x="21544" y="21620"/>
+                <wp:lineTo x="21544" y="64"/>
+                <wp:lineTo x="18" y="64"/>
+                <wp:lineTo x="18" y="21620"/>
+              </wp:wrapPolygon>
+            </wp:wrapTight>
             <wp:docPr id="1" name="Obraz 1"/>
             <wp:cNvGraphicFramePr>
               <a:graphicFrameLocks xmlns:a="http://schemas.openxmlformats.org/drawingml/2006/main" noChangeAspect="1"/>
@@ -389,7 +359,7 @@
                   <pic:spPr>
                     <a:xfrm rot="5400000">
                       <a:off x="0" y="0"/>
-                      <a:ext cx="10036175" cy="7010400"/>
+                      <a:ext cx="8601710" cy="7520940"/>
                     </a:xfrm>
                     <a:prstGeom prst="rect">
                       <a:avLst/>
@@ -407,206 +377,21 @@
           </wp:anchor>
         </w:drawing>
       </w:r>
-    </w:p>
-    <w:p>
-      <w:pPr>
-        <w:pStyle w:val="Akapitzlist"/>
-      </w:pPr>
-    </w:p>
-    <w:p>
-      <w:pPr>
-        <w:pStyle w:val="Akapitzlist"/>
-      </w:pPr>
-    </w:p>
-    <w:p>
-      <w:pPr>
-        <w:pStyle w:val="Akapitzlist"/>
-      </w:pPr>
-    </w:p>
-    <w:p>
-      <w:pPr>
-        <w:pStyle w:val="Akapitzlist"/>
-      </w:pPr>
-    </w:p>
-    <w:p>
-      <w:pPr>
-        <w:pStyle w:val="Akapitzlist"/>
-      </w:pPr>
-    </w:p>
-    <w:p>
-      <w:pPr>
-        <w:pStyle w:val="Akapitzlist"/>
-      </w:pPr>
-    </w:p>
-    <w:p>
-      <w:pPr>
-        <w:pStyle w:val="Akapitzlist"/>
-      </w:pPr>
-    </w:p>
-    <w:p>
-      <w:pPr>
-        <w:pStyle w:val="Akapitzlist"/>
-      </w:pPr>
-    </w:p>
-    <w:p>
-      <w:pPr>
-        <w:pStyle w:val="Akapitzlist"/>
-      </w:pPr>
-    </w:p>
-    <w:p>
-      <w:pPr>
-        <w:pStyle w:val="Akapitzlist"/>
-      </w:pPr>
-    </w:p>
-    <w:p>
-      <w:pPr>
-        <w:pStyle w:val="Akapitzlist"/>
-      </w:pPr>
-    </w:p>
-    <w:p>
-      <w:pPr>
-        <w:pStyle w:val="Akapitzlist"/>
-      </w:pPr>
-    </w:p>
-    <w:p>
-      <w:pPr>
-        <w:pStyle w:val="Akapitzlist"/>
-      </w:pPr>
-    </w:p>
-    <w:p>
-      <w:pPr>
-        <w:pStyle w:val="Akapitzlist"/>
-      </w:pPr>
-    </w:p>
-    <w:p>
-      <w:pPr>
-        <w:pStyle w:val="Akapitzlist"/>
-      </w:pPr>
-    </w:p>
-    <w:p>
-      <w:pPr>
-        <w:pStyle w:val="Akapitzlist"/>
-      </w:pPr>
-    </w:p>
-    <w:p>
-      <w:pPr>
-        <w:pStyle w:val="Akapitzlist"/>
-      </w:pPr>
-    </w:p>
-    <w:p>
-      <w:pPr>
-        <w:pStyle w:val="Akapitzlist"/>
-      </w:pPr>
-    </w:p>
-    <w:p>
-      <w:pPr>
-        <w:pStyle w:val="Akapitzlist"/>
-      </w:pPr>
-    </w:p>
-    <w:p>
-      <w:pPr>
-        <w:pStyle w:val="Akapitzlist"/>
-      </w:pPr>
-    </w:p>
-    <w:p>
-      <w:pPr>
-        <w:pStyle w:val="Akapitzlist"/>
-      </w:pPr>
-    </w:p>
-    <w:p>
-      <w:pPr>
-        <w:pStyle w:val="Akapitzlist"/>
-      </w:pPr>
-    </w:p>
-    <w:p>
-      <w:pPr>
-        <w:pStyle w:val="Akapitzlist"/>
-      </w:pPr>
-    </w:p>
-    <w:p>
-      <w:pPr>
-        <w:pStyle w:val="Akapitzlist"/>
-      </w:pPr>
-    </w:p>
-    <w:p>
-      <w:pPr>
-        <w:pStyle w:val="Akapitzlist"/>
-      </w:pPr>
-    </w:p>
-    <w:p>
-      <w:pPr>
-        <w:pStyle w:val="Akapitzlist"/>
-      </w:pPr>
-    </w:p>
-    <w:p>
-      <w:pPr>
-        <w:pStyle w:val="Akapitzlist"/>
-      </w:pPr>
-    </w:p>
-    <w:p>
-      <w:pPr>
-        <w:pStyle w:val="Akapitzlist"/>
-      </w:pPr>
-    </w:p>
-    <w:p>
-      <w:pPr>
-        <w:pStyle w:val="Akapitzlist"/>
-      </w:pPr>
-    </w:p>
-    <w:p>
-      <w:pPr>
-        <w:pStyle w:val="Akapitzlist"/>
-      </w:pPr>
-    </w:p>
-    <w:p>
-      <w:pPr>
-        <w:pStyle w:val="Akapitzlist"/>
-      </w:pPr>
-    </w:p>
-    <w:p>
-      <w:pPr>
-        <w:pStyle w:val="Akapitzlist"/>
-      </w:pPr>
-    </w:p>
-    <w:p>
-      <w:pPr>
-        <w:pStyle w:val="Akapitzlist"/>
-      </w:pPr>
-    </w:p>
-    <w:p>
-      <w:pPr>
-        <w:pStyle w:val="Akapitzlist"/>
-      </w:pPr>
-    </w:p>
-    <w:p>
-      <w:pPr>
-        <w:pStyle w:val="Akapitzlist"/>
-      </w:pPr>
-    </w:p>
-    <w:p>
-      <w:pPr>
-        <w:pStyle w:val="Akapitzlist"/>
-      </w:pPr>
-    </w:p>
-    <w:p>
-      <w:pPr>
-        <w:pStyle w:val="Akapitzlist"/>
-      </w:pPr>
-    </w:p>
-    <w:p>
-      <w:pPr>
-        <w:pStyle w:val="Akapitzlist"/>
-      </w:pPr>
-    </w:p>
-    <w:p>
-      <w:pPr>
-        <w:pStyle w:val="Akapitzlist"/>
-      </w:pPr>
-    </w:p>
-    <w:p>
-      <w:pPr>
-        <w:pStyle w:val="Akapitzlist"/>
-      </w:pPr>
+      <w:r>
+        <w:rPr>
+          <w:b/>
+        </w:rPr>
+        <w:t>Diagram</w:t>
+      </w:r>
+      <w:r>
+        <w:t xml:space="preserve"> </w:t>
+      </w:r>
+      <w:r>
+        <w:rPr>
+          <w:b/>
+        </w:rPr>
+        <w:t>klas</w:t>
+      </w:r>
     </w:p>
     <w:p>
       <w:pPr>
@@ -4899,8 +4684,6 @@
           </wp:inline>
         </w:drawing>
       </w:r>
-      <w:bookmarkStart w:id="0" w:name="_GoBack"/>
-      <w:bookmarkEnd w:id="0"/>
       <w:r>
         <w:rPr>
           <w:rFonts w:ascii="Consolas" w:hAnsi="Consolas"/>

</xml_diff>